<commit_message>
Add entire text corpus for the ancient Greek text Iliad
</commit_message>
<xml_diff>
--- a/Reports/ideas.generate.docx
+++ b/Reports/ideas.generate.docx
@@ -9,34 +9,74 @@
     </w:p>
     <w:p>
       <w:r>
-        <w:t xml:space="preserve">Thank you for sharing your interest in Indo-European languages. </w:t>
-      </w:r>
-    </w:p>
-    <w:p>
-      <w:r>
-        <w:t>Do you also</w:t>
-      </w:r>
-      <w:r>
-        <w:t xml:space="preserve"> agree that studying their common roots can reveal a lot about the history and culture of the people who </w:t>
+        <w:t>Thank you for sharing your interest in</w:t>
+      </w:r>
+      <w:r>
+        <w:t xml:space="preserve"> the</w:t>
+      </w:r>
+      <w:r>
+        <w:t xml:space="preserve"> Indo-European languages. </w:t>
+      </w:r>
+    </w:p>
+    <w:p>
+      <w:r>
+        <w:t>If</w:t>
+      </w:r>
+      <w:r>
+        <w:t xml:space="preserve"> you</w:t>
+      </w:r>
+      <w:r>
+        <w:t xml:space="preserve"> also</w:t>
+      </w:r>
+      <w:r>
+        <w:t xml:space="preserve"> agree that studying their common roots</w:t>
+      </w:r>
+      <w:r>
+        <w:t xml:space="preserve"> and semantic similarities</w:t>
+      </w:r>
+      <w:r>
+        <w:t xml:space="preserve"> using state of the art NLP techniques</w:t>
+      </w:r>
+      <w:r>
+        <w:t xml:space="preserve"> can reveal a lot about</w:t>
+      </w:r>
+      <w:r>
+        <w:t xml:space="preserve"> the</w:t>
+      </w:r>
+      <w:r>
+        <w:t xml:space="preserve"> cultur</w:t>
+      </w:r>
+      <w:r>
+        <w:t>al origins</w:t>
+      </w:r>
+      <w:r>
+        <w:t xml:space="preserve"> and answer a lot of pending questions in </w:t>
+      </w:r>
+      <w:r>
+        <w:t>histor</w:t>
+      </w:r>
+      <w:r>
+        <w:t>y</w:t>
+      </w:r>
+      <w:r>
+        <w:t>,</w:t>
+      </w:r>
+      <w:r>
+        <w:t xml:space="preserve"> </w:t>
+      </w:r>
+      <w:r>
+        <w:t>p</w:t>
+      </w:r>
+      <w:r>
+        <w:t xml:space="preserve">lease feel free to post some thoughts here along with some reference </w:t>
       </w:r>
       <w:proofErr w:type="gramStart"/>
       <w:r>
-        <w:t>sp</w:t>
-      </w:r>
-      <w:r>
-        <w:t>eak</w:t>
+        <w:t>links..</w:t>
       </w:r>
       <w:proofErr w:type="gramEnd"/>
-      <w:r>
-        <w:t xml:space="preserve"> them</w:t>
-      </w:r>
-      <w:r>
-        <w:t xml:space="preserve"> and answer a lot of pending questions in </w:t>
-      </w:r>
-      <w:r>
-        <w:t>history….</w:t>
-      </w:r>
-    </w:p>
+    </w:p>
+    <w:p/>
     <w:p>
       <w:r>
         <w:t>T</w:t>
@@ -57,7 +97,6 @@
         <w:t>. They had a society that was based on pastoralism, semi-nomadism, and a hierarchical kinship system⁷. They also had a religion that involved worshipping a sky father, a thunder god, a fire god, and other natural forces⁷.</w:t>
       </w:r>
     </w:p>
-    <w:p/>
     <w:p>
       <w:r>
         <w:t>(1) Indo-European languages - Wikipedia. https://en.wikipedia.org/wiki/Indo-European_languages Accessed 16/4/2023.</w:t>
@@ -70,38 +109,42 @@
     </w:p>
     <w:p>
       <w:r>
-        <w:t xml:space="preserve">(3) Who Were the Indo-Europeans and Why Do They </w:t>
-      </w:r>
-      <w:proofErr w:type="gramStart"/>
-      <w:r>
-        <w:t>Matter?.</w:t>
-      </w:r>
-      <w:proofErr w:type="gramEnd"/>
-      <w:r>
-        <w:t xml:space="preserve"> https://norse-mythology.org/indo-europeans-matter/ Accessed 16/4/2023.</w:t>
-      </w:r>
-    </w:p>
-    <w:p>
-      <w:r>
-        <w:t>(4) Indo-European languages | Definition, Map, Characteristics, &amp; Facts. https://www.britannica.com/topic/Indo-European-languages Accessed 16/4/2023.</w:t>
-      </w:r>
-    </w:p>
-    <w:p>
-      <w:r>
-        <w:t>(5) Indo-European Languages - World History Encyclopedia. https://www.worldhistory.org/Indo-European_Languages/ Accessed 16/4/2023.</w:t>
-      </w:r>
-    </w:p>
-    <w:p>
-      <w:r>
-        <w:t xml:space="preserve">(6) Where Did Indo-European Languages Originate, </w:t>
-      </w:r>
-      <w:proofErr w:type="gramStart"/>
-      <w:r>
-        <w:t>Anyway?.</w:t>
-      </w:r>
-      <w:proofErr w:type="gramEnd"/>
-      <w:r>
-        <w:t xml:space="preserve"> https://www.babbel.com/en/magazine/proto-indo-european Accessed 16/4/2023.</w:t>
+        <w:t>(</w:t>
+      </w:r>
+      <w:r>
+        <w:t>3</w:t>
+      </w:r>
+      <w:r>
+        <w:t>) Indo-European languages | Definition, Map, Characteristics, &amp; Facts. https://www.britannica.com/topic/Indo-European-languages Accessed 16/4/2023.</w:t>
+      </w:r>
+    </w:p>
+    <w:p>
+      <w:pPr>
+        <w:rPr>
+          <w:kern w:val="0"/>
+          <w14:ligatures w14:val="none"/>
+        </w:rPr>
+      </w:pPr>
+      <w:r>
+        <w:rPr>
+          <w:kern w:val="0"/>
+          <w14:ligatures w14:val="none"/>
+        </w:rPr>
+        <w:t>(</w:t>
+      </w:r>
+      <w:r>
+        <w:rPr>
+          <w:kern w:val="0"/>
+          <w14:ligatures w14:val="none"/>
+        </w:rPr>
+        <w:t>5</w:t>
+      </w:r>
+      <w:r>
+        <w:rPr>
+          <w:kern w:val="0"/>
+          <w14:ligatures w14:val="none"/>
+        </w:rPr>
+        <w:t>) Indo-European Languages - World History Encyclopedia. https://www.worldhistory.org/Indo-European_Languages/ Accessed 16/4/2023.</w:t>
       </w:r>
     </w:p>
     <w:p>
@@ -120,8 +163,6 @@
         <w:t>.</w:t>
       </w:r>
     </w:p>
-    <w:p/>
-    <w:p/>
     <w:p>
       <w:r>
         <w:t xml:space="preserve">There are many words that are common in Indo-European languages, which show their shared origin from PIE. Some of these words are related to basic concepts such as numbers, body parts, animals, and kinship terms. For example, the word for 'mother' is similar in many Indo-European languages: Sanskrit </w:t>
@@ -196,69 +237,59 @@
       </w:r>
       <w:proofErr w:type="spellEnd"/>
       <w:r>
-        <w:t xml:space="preserve">, English cow, Armenian kov². These words are called cognates, and they can be traced back to their reconstructed PIE forms by applying sound changes and comparing different </w:t>
-      </w:r>
-      <w:r>
+        <w:t>, English cow, Armenian kov². These words are called cognates, and they can be traced back to their reconstructed PIE forms by applying sound changes and comparing different branches of Indo-European languages. Linguists use these cognates to reconstruct PIE vocabulary and grammar.</w:t>
+      </w:r>
+    </w:p>
+    <w:p>
+      <w:r>
+        <w:t>(1) Indo-European vocabulary - Wikipedia. https://en.wikipedia.org/wiki/Indo-European_vocabulary Accessed 16/4/2023.</w:t>
+      </w:r>
+    </w:p>
+    <w:p>
+      <w:r>
+        <w:t>(2) Common words of Indo-European languages - Hindu Website. https://www.hinduwebsite.com/general/indoeuro.asp Accessed 16/4/2023.</w:t>
+      </w:r>
+    </w:p>
+    <w:p>
+      <w:r>
+        <w:rPr>
+          <w:kern w:val="0"/>
+          <w14:ligatures w14:val="none"/>
+        </w:rPr>
         <w:lastRenderedPageBreak/>
-        <w:t>branches of Indo-European languages. Linguists use these cognates to reconstruct PIE vocabulary and grammar.</w:t>
-      </w:r>
-    </w:p>
-    <w:p/>
-    <w:p>
-      <w:r>
-        <w:t>(1) Indo-European vocabulary - Wikipedia. https://en.wikipedia.org/wiki/Indo-European_vocabulary Accessed 16/4/2023.</w:t>
-      </w:r>
-    </w:p>
-    <w:p>
-      <w:r>
-        <w:t>(2) Common words of Indo-European languages - Hindu Website. https://www.hinduwebsite.com/general/indoeuro.asp Accessed 16/4/2023.</w:t>
-      </w:r>
-    </w:p>
-    <w:p>
-      <w:r>
         <w:t xml:space="preserve">(3) </w:t>
       </w:r>
       <w:proofErr w:type="spellStart"/>
       <w:r>
+        <w:rPr>
+          <w:kern w:val="0"/>
+          <w14:ligatures w14:val="none"/>
+        </w:rPr>
         <w:t>indo</w:t>
       </w:r>
       <w:proofErr w:type="spellEnd"/>
       <w:r>
+        <w:rPr>
+          <w:kern w:val="0"/>
+          <w14:ligatures w14:val="none"/>
+        </w:rPr>
         <w:t xml:space="preserve"> </w:t>
       </w:r>
       <w:proofErr w:type="spellStart"/>
       <w:r>
+        <w:rPr>
+          <w:kern w:val="0"/>
+          <w14:ligatures w14:val="none"/>
+        </w:rPr>
         <w:t>european</w:t>
       </w:r>
       <w:proofErr w:type="spellEnd"/>
       <w:r>
+        <w:rPr>
+          <w:kern w:val="0"/>
+          <w14:ligatures w14:val="none"/>
+        </w:rPr>
         <w:t xml:space="preserve"> - Why do English, Italian, German, Spanish, French and .... https://linguistics.stackexchange.com/questions/13284/why-do-english-italian-german-spanish-french-and-latin-share-a-common-alphab Accessed 16/4/2023.</w:t>
-      </w:r>
-    </w:p>
-    <w:p>
-      <w:r>
-        <w:t xml:space="preserve">(4) Are Semitic and Indo-European languages at all </w:t>
-      </w:r>
-      <w:proofErr w:type="gramStart"/>
-      <w:r>
-        <w:t>related?.</w:t>
-      </w:r>
-      <w:proofErr w:type="gramEnd"/>
-      <w:r>
-        <w:t xml:space="preserve"> https://linguistics.stackexchange.com/questions/20771/are-semitic-and-indo-european-languages-at-all-related Accessed 16/4/2023.</w:t>
-      </w:r>
-    </w:p>
-    <w:p>
-      <w:r>
-        <w:t xml:space="preserve">(5) How Strong Is The Link Between Sanskrit And European </w:t>
-      </w:r>
-      <w:proofErr w:type="gramStart"/>
-      <w:r>
-        <w:t>Languages?.</w:t>
-      </w:r>
-      <w:proofErr w:type="gramEnd"/>
-      <w:r>
-        <w:t xml:space="preserve"> https://www.ancientpages.com/2020/08/05/how-strong-is-the-link-between-sanskrit-and-european-languages/ Accessed 16/4/2023.</w:t>
       </w:r>
     </w:p>
     <w:sectPr>

</xml_diff>